<commit_message>
updated reporte scrum file
</commit_message>
<xml_diff>
--- a/Reportes-SCRUM/Scrum Master control.docx
+++ b/Reportes-SCRUM/Scrum Master control.docx
@@ -505,7 +505,31 @@
               <w:rPr>
                 <w:lang w:val="es-CR"/>
               </w:rPr>
-              <w:t xml:space="preserve">En resumen estas historias incluían la creación de la pagina principal con todas las redirecciones de los botones necesarias, la creación y funcionalidad de la página de </w:t>
+              <w:t xml:space="preserve">En </w:t>
+            </w:r>
+            <w:r>
+              <w:rPr>
+                <w:lang w:val="es-CR"/>
+              </w:rPr>
+              <w:t>resumen,</w:t>
+            </w:r>
+            <w:r>
+              <w:rPr>
+                <w:lang w:val="es-CR"/>
+              </w:rPr>
+              <w:t xml:space="preserve"> estas historias incluían la creación de la pagina principal con todas las redirecciones de </w:t>
+            </w:r>
+            <w:r>
+              <w:rPr>
+                <w:lang w:val="es-CR"/>
+              </w:rPr>
+              <w:t>las botones necesarias</w:t>
+            </w:r>
+            <w:r>
+              <w:rPr>
+                <w:lang w:val="es-CR"/>
+              </w:rPr>
+              <w:t xml:space="preserve">, la creación y funcionalidad de la página de </w:t>
             </w:r>
             <w:proofErr w:type="spellStart"/>
             <w:r>
@@ -1645,6 +1669,7 @@
           <w:szCs w:val="28"/>
         </w:rPr>
       </w:pPr>
+      <w:proofErr w:type="gramStart"/>
       <w:r>
         <w:rPr>
           <w:b/>
@@ -1653,6 +1678,7 @@
         </w:rPr>
         <w:t>Informes(</w:t>
       </w:r>
+      <w:proofErr w:type="gramEnd"/>
       <w:r>
         <w:rPr>
           <w:b/>

</xml_diff>

<commit_message>
added register profesional procedure
</commit_message>
<xml_diff>
--- a/Reportes-SCRUM/Scrum Master control.docx
+++ b/Reportes-SCRUM/Scrum Master control.docx
@@ -517,7 +517,19 @@
               <w:rPr>
                 <w:lang w:val="es-CR"/>
               </w:rPr>
-              <w:t xml:space="preserve"> estas historias incluían la creación de la pagina principal con todas las redirecciones de </w:t>
+              <w:t xml:space="preserve"> estas historias incluían la creación de la </w:t>
+            </w:r>
+            <w:r>
+              <w:rPr>
+                <w:lang w:val="es-CR"/>
+              </w:rPr>
+              <w:t>página</w:t>
+            </w:r>
+            <w:r>
+              <w:rPr>
+                <w:lang w:val="es-CR"/>
+              </w:rPr>
+              <w:t xml:space="preserve"> principal con todas las redirecciones de </w:t>
             </w:r>
             <w:r>
               <w:rPr>
@@ -529,7 +541,35 @@
               <w:rPr>
                 <w:lang w:val="es-CR"/>
               </w:rPr>
-              <w:t>, la creación y funcionalidad de la página de login, creación de la base de datos y además la conexión en php con la base de datos</w:t>
+              <w:t xml:space="preserve">, la creación y funcionalidad de la página de </w:t>
+            </w:r>
+            <w:proofErr w:type="spellStart"/>
+            <w:r>
+              <w:rPr>
+                <w:lang w:val="es-CR"/>
+              </w:rPr>
+              <w:t>login</w:t>
+            </w:r>
+            <w:proofErr w:type="spellEnd"/>
+            <w:r>
+              <w:rPr>
+                <w:lang w:val="es-CR"/>
+              </w:rPr>
+              <w:t xml:space="preserve">, creación de la base de datos y además la conexión en </w:t>
+            </w:r>
+            <w:proofErr w:type="spellStart"/>
+            <w:r>
+              <w:rPr>
+                <w:lang w:val="es-CR"/>
+              </w:rPr>
+              <w:t>php</w:t>
+            </w:r>
+            <w:proofErr w:type="spellEnd"/>
+            <w:r>
+              <w:rPr>
+                <w:lang w:val="es-CR"/>
+              </w:rPr>
+              <w:t xml:space="preserve"> con la base de datos</w:t>
             </w:r>
           </w:p>
           <w:p>
@@ -1624,6 +1664,18 @@
     </w:tbl>
     <w:p/>
     <w:p/>
+    <w:p/>
+    <w:p/>
+    <w:p/>
+    <w:p/>
+    <w:p/>
+    <w:p>
+      <w:pPr>
+        <w:rPr>
+          <w:lang w:val="en-US"/>
+        </w:rPr>
+      </w:pPr>
+    </w:p>
     <w:p>
       <w:pPr>
         <w:rPr>
@@ -1647,6 +1699,7 @@
           <w:sz w:val="28"/>
           <w:szCs w:val="28"/>
         </w:rPr>
+        <w:lastRenderedPageBreak/>
         <w:t>Informes</w:t>
       </w:r>
     </w:p>
@@ -1665,7 +1718,6 @@
           <w:sz w:val="28"/>
           <w:szCs w:val="28"/>
         </w:rPr>
-        <w:lastRenderedPageBreak/>
         <w:drawing>
           <wp:inline distT="0" distB="0" distL="0" distR="0" wp14:anchorId="15656B38" wp14:editId="7B46151C">
             <wp:extent cx="5733415" cy="2226945"/>
@@ -1732,6 +1784,7 @@
       <w:r>
         <w:rPr>
           <w:b/>
+          <w:noProof/>
           <w:sz w:val="28"/>
           <w:szCs w:val="28"/>
         </w:rPr>

</xml_diff>